<commit_message>
Outline for Jarrett review plus references
</commit_message>
<xml_diff>
--- a/OVB Introduction LD - Oct 6 outline.docx
+++ b/OVB Introduction LD - Oct 6 outline.docx
@@ -440,7 +440,27 @@
             <w:sz w:val="21"/>
             <w:szCs w:val="21"/>
           </w:rPr>
-          <w:t xml:space="preserve"> between ?? </w:t>
+          <w:t xml:space="preserve"> </w:t>
+        </w:r>
+        <w:proofErr w:type="gramStart"/>
+        <w:r>
+          <w:rPr>
+            <w:rFonts w:ascii="Helvetica Neue" w:eastAsia="Times New Roman" w:hAnsi="Helvetica Neue" w:cs="Times New Roman"/>
+            <w:color w:val="333333"/>
+            <w:sz w:val="21"/>
+            <w:szCs w:val="21"/>
+          </w:rPr>
+          <w:t>between ??</w:t>
+        </w:r>
+        <w:proofErr w:type="gramEnd"/>
+        <w:r>
+          <w:rPr>
+            <w:rFonts w:ascii="Helvetica Neue" w:eastAsia="Times New Roman" w:hAnsi="Helvetica Neue" w:cs="Times New Roman"/>
+            <w:color w:val="333333"/>
+            <w:sz w:val="21"/>
+            <w:szCs w:val="21"/>
+          </w:rPr>
+          <w:t xml:space="preserve"> </w:t>
         </w:r>
       </w:ins>
       <w:r>
@@ -690,7 +710,17 @@
           <w:sz w:val="21"/>
           <w:szCs w:val="21"/>
         </w:rPr>
-        <w:t>for causal inference because of this fact, it is better to try and understand what are the solutions to the grand problem of </w:t>
+        <w:t xml:space="preserve">for causal inference because of this fact, it is better to try and understand what </w:t>
+      </w:r>
+      <w:proofErr w:type="gramStart"/>
+      <w:r>
+        <w:rPr>
+          <w:rFonts w:ascii="Helvetica Neue" w:eastAsia="Times New Roman" w:hAnsi="Helvetica Neue" w:cs="Times New Roman"/>
+          <w:color w:val="333333"/>
+          <w:sz w:val="21"/>
+          <w:szCs w:val="21"/>
+        </w:rPr>
+        <w:t>are the solutions to the grand problem of </w:t>
       </w:r>
       <w:r>
         <w:rPr>
@@ -703,6 +733,7 @@
         </w:rPr>
         <w:t>omitted variable bias</w:t>
       </w:r>
+      <w:proofErr w:type="gramEnd"/>
       <w:r>
         <w:rPr>
           <w:rFonts w:ascii="Helvetica Neue" w:eastAsia="Times New Roman" w:hAnsi="Helvetica Neue" w:cs="Times New Roman"/>
@@ -1261,7 +1292,27 @@
           <w:sz w:val="21"/>
           <w:szCs w:val="21"/>
         </w:rPr>
-        <w:t>We then review several robust techniques to model data with omitted variables, and provide guidelines for choosing among them. As applied researchers, we have found that these guidelines have clarified our own thinking about the analysis of ecological systems. We hope that these relatively straightforward techniques might enable other researchers to do more with less, as it were, and help advance the field of Ecology at scale.</w:t>
+        <w:t xml:space="preserve">We then review several robust techniques to model data with omitted </w:t>
+      </w:r>
+      <w:proofErr w:type="gramStart"/>
+      <w:r>
+        <w:rPr>
+          <w:rFonts w:ascii="Helvetica Neue" w:hAnsi="Helvetica Neue"/>
+          <w:color w:val="333333"/>
+          <w:sz w:val="21"/>
+          <w:szCs w:val="21"/>
+        </w:rPr>
+        <w:t>variables, and</w:t>
+      </w:r>
+      <w:proofErr w:type="gramEnd"/>
+      <w:r>
+        <w:rPr>
+          <w:rFonts w:ascii="Helvetica Neue" w:hAnsi="Helvetica Neue"/>
+          <w:color w:val="333333"/>
+          <w:sz w:val="21"/>
+          <w:szCs w:val="21"/>
+        </w:rPr>
+        <w:t xml:space="preserve"> provide guidelines for choosing among them. As applied researchers, we have found that these guidelines have clarified our own thinking about the analysis of ecological systems. We hope that these relatively straightforward techniques might enable other researchers to do more with less, as it were, and help advance the field of Ecology at scale.</w:t>
       </w:r>
     </w:p>
     <w:p>
@@ -1772,7 +1823,27 @@
           <w:sz w:val="21"/>
           <w:szCs w:val="21"/>
         </w:rPr>
-        <w:t>In this system, one could control for all of the confounding variables in determining a relationship between x1 and y simply by including z1. Alternately, including x2, z3, and z2 would also be sufficient. This is a far cry from including everything in the diagram. By realizing the small suite of variables a researcher needs to sample for a specific question, the problem of study design or justification to skeptical reviewers becomes far less daunting.</w:t>
+        <w:t xml:space="preserve">In this system, one could control for all of the confounding variables in determining a relationship between x1 and y simply by including z1. Alternately, including x2, z3, and z2 would also be sufficient. This is a far cry from including everything in the diagram. By realizing the small suite of </w:t>
+      </w:r>
+      <w:proofErr w:type="gramStart"/>
+      <w:r>
+        <w:rPr>
+          <w:rFonts w:ascii="Helvetica Neue" w:eastAsia="Times New Roman" w:hAnsi="Helvetica Neue" w:cs="Times New Roman"/>
+          <w:color w:val="333333"/>
+          <w:sz w:val="21"/>
+          <w:szCs w:val="21"/>
+        </w:rPr>
+        <w:t>variables</w:t>
+      </w:r>
+      <w:proofErr w:type="gramEnd"/>
+      <w:r>
+        <w:rPr>
+          <w:rFonts w:ascii="Helvetica Neue" w:eastAsia="Times New Roman" w:hAnsi="Helvetica Neue" w:cs="Times New Roman"/>
+          <w:color w:val="333333"/>
+          <w:sz w:val="21"/>
+          <w:szCs w:val="21"/>
+        </w:rPr>
+        <w:t xml:space="preserve"> a researcher needs to sample for a specific question, the problem of study design or justification to skeptical reviewers becomes far less daunting.</w:t>
       </w:r>
     </w:p>
     <w:p>
@@ -1952,7 +2023,15 @@
           <w:b/>
           <w:bCs/>
         </w:rPr>
-        <w:t xml:space="preserve">The risk: unobserved confounding variables </w:t>
+        <w:t xml:space="preserve">The risk: unobserved confounding </w:t>
+      </w:r>
+      <w:proofErr w:type="gramStart"/>
+      <w:r>
+        <w:rPr>
+          <w:b/>
+          <w:bCs/>
+        </w:rPr>
+        <w:t xml:space="preserve">variables </w:t>
       </w:r>
       <w:ins w:id="153" w:author="Laura Dee" w:date="2020-07-30T11:48:00Z">
         <w:r>
@@ -1960,7 +2039,15 @@
             <w:b/>
             <w:bCs/>
           </w:rPr>
-          <w:t xml:space="preserve"> - </w:t>
+          <w:t xml:space="preserve"> -</w:t>
+        </w:r>
+        <w:proofErr w:type="gramEnd"/>
+        <w:r>
+          <w:rPr>
+            <w:b/>
+            <w:bCs/>
+          </w:rPr>
+          <w:t xml:space="preserve"> </w:t>
         </w:r>
       </w:ins>
       <w:ins w:id="154" w:author="Laura Dee" w:date="2020-10-06T08:21:00Z">
@@ -2494,7 +2581,33 @@
           <w:szCs w:val="21"/>
           <w:shd w:val="clear" w:color="auto" w:fill="FFFFFF"/>
         </w:rPr>
-        <w:t xml:space="preserve">References for DAGs in more complex settings too – dynamics, interference.. </w:t>
+        <w:t xml:space="preserve">References for DAGs in more complex settings too – dynamics, </w:t>
+      </w:r>
+      <w:proofErr w:type="gramStart"/>
+      <w:r>
+        <w:rPr>
+          <w:rFonts w:ascii="Helvetica Neue" w:eastAsia="Times New Roman" w:hAnsi="Helvetica Neue" w:cs="Times New Roman"/>
+          <w:b/>
+          <w:bCs/>
+          <w:color w:val="333333"/>
+          <w:sz w:val="21"/>
+          <w:szCs w:val="21"/>
+          <w:shd w:val="clear" w:color="auto" w:fill="FFFFFF"/>
+        </w:rPr>
+        <w:t>interference..</w:t>
+      </w:r>
+      <w:proofErr w:type="gramEnd"/>
+      <w:r>
+        <w:rPr>
+          <w:rFonts w:ascii="Helvetica Neue" w:eastAsia="Times New Roman" w:hAnsi="Helvetica Neue" w:cs="Times New Roman"/>
+          <w:b/>
+          <w:bCs/>
+          <w:color w:val="333333"/>
+          <w:sz w:val="21"/>
+          <w:szCs w:val="21"/>
+          <w:shd w:val="clear" w:color="auto" w:fill="FFFFFF"/>
+        </w:rPr>
+        <w:t xml:space="preserve"> </w:t>
       </w:r>
     </w:p>
     <w:p>
@@ -2514,7 +2627,21 @@
         <w:rPr>
           <w:b w:val="0"/>
         </w:rPr>
-        <w:t>Simple Solutions From Other Fields</w:t>
+        <w:t xml:space="preserve">Simple Solutions </w:t>
+      </w:r>
+      <w:proofErr w:type="gramStart"/>
+      <w:r>
+        <w:rPr>
+          <w:b w:val="0"/>
+        </w:rPr>
+        <w:t>From</w:t>
+      </w:r>
+      <w:proofErr w:type="gramEnd"/>
+      <w:r>
+        <w:rPr>
+          <w:b w:val="0"/>
+        </w:rPr>
+        <w:t xml:space="preserve"> Other Fields</w:t>
       </w:r>
       <w:r>
         <w:rPr>
@@ -2643,7 +2770,27 @@
           <w:szCs w:val="21"/>
         </w:rPr>
         <w:lastRenderedPageBreak/>
-        <w:t>sufficient. This is a far cry from including everything in the diagram. By realizing the small suite of variables a researcher needs to sample for a specific question, the problem of study design or justification to skeptical reviewers becomes far less daunting.</w:t>
+        <w:t xml:space="preserve">sufficient. This is a far cry from including everything in the diagram. By realizing the small suite of </w:t>
+      </w:r>
+      <w:proofErr w:type="gramStart"/>
+      <w:r>
+        <w:rPr>
+          <w:rFonts w:ascii="Helvetica Neue" w:eastAsia="Times New Roman" w:hAnsi="Helvetica Neue" w:cs="Times New Roman"/>
+          <w:color w:val="333333"/>
+          <w:sz w:val="21"/>
+          <w:szCs w:val="21"/>
+        </w:rPr>
+        <w:t>variables</w:t>
+      </w:r>
+      <w:proofErr w:type="gramEnd"/>
+      <w:r>
+        <w:rPr>
+          <w:rFonts w:ascii="Helvetica Neue" w:eastAsia="Times New Roman" w:hAnsi="Helvetica Neue" w:cs="Times New Roman"/>
+          <w:color w:val="333333"/>
+          <w:sz w:val="21"/>
+          <w:szCs w:val="21"/>
+        </w:rPr>
+        <w:t xml:space="preserve"> a researcher needs to sample for a specific question, the problem of study design or justification to skeptical reviewers becomes far less daunting.</w:t>
       </w:r>
       <w:commentRangeEnd w:id="190"/>
       <w:r>
@@ -2717,18 +2864,367 @@
         </w:rPr>
       </w:pPr>
     </w:p>
+    <w:p>
+      <w:pPr>
+        <w:rPr>
+          <w:ins w:id="196" w:author="Laura Dee" w:date="2020-10-06T13:50:00Z"/>
+        </w:rPr>
+      </w:pPr>
+    </w:p>
+    <w:p>
+      <w:pPr>
+        <w:rPr>
+          <w:ins w:id="197" w:author="Laura Dee" w:date="2020-10-06T13:51:00Z"/>
+          <w:b/>
+          <w:bCs/>
+          <w:rPrChange w:id="198" w:author="Laura Dee" w:date="2020-10-06T13:52:00Z">
+            <w:rPr>
+              <w:ins w:id="199" w:author="Laura Dee" w:date="2020-10-06T13:51:00Z"/>
+            </w:rPr>
+          </w:rPrChange>
+        </w:rPr>
+      </w:pPr>
+      <w:ins w:id="200" w:author="Laura Dee" w:date="2020-10-06T13:50:00Z">
+        <w:r>
+          <w:rPr>
+            <w:b/>
+            <w:bCs/>
+            <w:rPrChange w:id="201" w:author="Laura Dee" w:date="2020-10-06T13:52:00Z">
+              <w:rPr/>
+            </w:rPrChange>
+          </w:rPr>
+          <w:t>First differences – good entry po</w:t>
+        </w:r>
+      </w:ins>
+      <w:ins w:id="202" w:author="Laura Dee" w:date="2020-10-06T13:51:00Z">
+        <w:r>
+          <w:rPr>
+            <w:b/>
+            <w:bCs/>
+            <w:rPrChange w:id="203" w:author="Laura Dee" w:date="2020-10-06T13:52:00Z">
+              <w:rPr/>
+            </w:rPrChange>
+          </w:rPr>
+          <w:t>int</w:t>
+        </w:r>
+        <w:r>
+          <w:rPr>
+            <w:b/>
+            <w:bCs/>
+            <w:rPrChange w:id="204" w:author="Laura Dee" w:date="2020-10-06T13:52:00Z">
+              <w:rPr/>
+            </w:rPrChange>
+          </w:rPr>
+          <w:t>. Easy to see how this is done in an equation.</w:t>
+        </w:r>
+      </w:ins>
+    </w:p>
+    <w:p>
+      <w:pPr>
+        <w:rPr>
+          <w:ins w:id="205" w:author="Laura Dee" w:date="2020-10-06T13:51:00Z"/>
+          <w:b/>
+          <w:bCs/>
+          <w:rPrChange w:id="206" w:author="Laura Dee" w:date="2020-10-06T13:52:00Z">
+            <w:rPr>
+              <w:ins w:id="207" w:author="Laura Dee" w:date="2020-10-06T13:51:00Z"/>
+            </w:rPr>
+          </w:rPrChange>
+        </w:rPr>
+      </w:pPr>
+      <w:ins w:id="208" w:author="Laura Dee" w:date="2020-10-06T13:51:00Z">
+        <w:r>
+          <w:rPr>
+            <w:b/>
+            <w:bCs/>
+            <w:rPrChange w:id="209" w:author="Laura Dee" w:date="2020-10-06T13:52:00Z">
+              <w:rPr/>
+            </w:rPrChange>
+          </w:rPr>
+          <w:t>e.g., pasting from the NutNet SM</w:t>
+        </w:r>
+      </w:ins>
+      <w:ins w:id="210" w:author="Laura Dee" w:date="2020-10-06T13:53:00Z">
+        <w:r>
+          <w:rPr>
+            <w:b/>
+            <w:bCs/>
+          </w:rPr>
+          <w:t xml:space="preserve"> (see equation 2)</w:t>
+        </w:r>
+      </w:ins>
+    </w:p>
+    <w:p>
+      <w:pPr>
+        <w:rPr>
+          <w:ins w:id="211" w:author="Laura Dee" w:date="2020-10-06T13:51:00Z"/>
+          <w:b/>
+          <w:bCs/>
+          <w:rPrChange w:id="212" w:author="Laura Dee" w:date="2020-10-06T13:52:00Z">
+            <w:rPr>
+              <w:ins w:id="213" w:author="Laura Dee" w:date="2020-10-06T13:51:00Z"/>
+            </w:rPr>
+          </w:rPrChange>
+        </w:rPr>
+      </w:pPr>
+    </w:p>
+    <w:p>
+      <w:pPr>
+        <w:rPr>
+          <w:ins w:id="214" w:author="Laura Dee" w:date="2020-10-06T13:51:00Z"/>
+          <w:b/>
+          <w:bCs/>
+          <w:rPrChange w:id="215" w:author="Laura Dee" w:date="2020-10-06T13:52:00Z">
+            <w:rPr>
+              <w:ins w:id="216" w:author="Laura Dee" w:date="2020-10-06T13:51:00Z"/>
+            </w:rPr>
+          </w:rPrChange>
+        </w:rPr>
+      </w:pPr>
+    </w:p>
+    <w:p>
+      <w:pPr>
+        <w:rPr>
+          <w:ins w:id="217" w:author="Laura Dee" w:date="2020-10-06T13:52:00Z"/>
+          <w:b/>
+          <w:bCs/>
+          <w:rPrChange w:id="218" w:author="Laura Dee" w:date="2020-10-06T13:52:00Z">
+            <w:rPr>
+              <w:ins w:id="219" w:author="Laura Dee" w:date="2020-10-06T13:52:00Z"/>
+            </w:rPr>
+          </w:rPrChange>
+        </w:rPr>
+      </w:pPr>
+      <w:ins w:id="220" w:author="Laura Dee" w:date="2020-10-06T13:51:00Z">
+        <w:r>
+          <w:rPr>
+            <w:b/>
+            <w:bCs/>
+            <w:rPrChange w:id="221" w:author="Laura Dee" w:date="2020-10-06T13:52:00Z">
+              <w:rPr/>
+            </w:rPrChange>
+          </w:rPr>
+          <w:t xml:space="preserve">Then two-way fixed effects with dummy variables </w:t>
+        </w:r>
+      </w:ins>
+    </w:p>
+    <w:p>
+      <w:pPr>
+        <w:rPr>
+          <w:ins w:id="222" w:author="Laura Dee" w:date="2020-10-06T13:52:00Z"/>
+        </w:rPr>
+        <w:pPrChange w:id="223" w:author="Laura Dee" w:date="2020-10-06T13:53:00Z">
+          <w:pPr>
+            <w:spacing w:line="360" w:lineRule="auto"/>
+          </w:pPr>
+        </w:pPrChange>
+      </w:pPr>
+      <w:ins w:id="224" w:author="Laura Dee" w:date="2020-10-06T13:52:00Z">
+        <w:r>
+          <w:tab/>
+        </w:r>
+      </w:ins>
+    </w:p>
+    <w:p>
+      <w:pPr>
+        <w:spacing w:after="240"/>
+        <w:rPr>
+          <w:ins w:id="225" w:author="Laura Dee" w:date="2020-10-06T13:52:00Z"/>
+          <w:i/>
+          <w:iCs/>
+        </w:rPr>
+        <w:pPrChange w:id="226" w:author="Laura Dee" w:date="2020-10-06T13:53:00Z">
+          <w:pPr>
+            <w:spacing w:after="240" w:line="360" w:lineRule="auto"/>
+          </w:pPr>
+        </w:pPrChange>
+      </w:pPr>
+      <w:ins w:id="227" w:author="Laura Dee" w:date="2020-10-06T13:52:00Z">
+        <w:r>
+          <w:rPr>
+            <w:i/>
+            <w:iCs/>
+          </w:rPr>
+          <w:t>Fixed Effect:</w:t>
+        </w:r>
+        <w:r>
+          <w:rPr>
+            <w:i/>
+            <w:iCs/>
+          </w:rPr>
+          <w:t xml:space="preserve"> </w:t>
+        </w:r>
+        <w:r>
+          <w:t>A “fixed effect” refers to a time-invariant attribute of the system; e.g., a plot-level fixed effect is an attribute of the plot that does not change over the study period, such as topography or historical patterns of use. This use of the term “</w:t>
+        </w:r>
+        <w:r>
+          <w:t xml:space="preserve">fixed effect” differs from how the term is </w:t>
+        </w:r>
+        <w:r>
+          <w:t xml:space="preserve">typically used </w:t>
+        </w:r>
+        <w:r>
+          <w:t xml:space="preserve">in ecology, where the term often refers to the coefficient estimates of explanatory variables in </w:t>
+        </w:r>
+        <w:r>
+          <w:t>mixed (</w:t>
+        </w:r>
+        <w:r>
+          <w:t>multi-level</w:t>
+        </w:r>
+        <w:r>
+          <w:t>)</w:t>
+        </w:r>
+        <w:r>
+          <w:t xml:space="preserve"> modeling</w:t>
+        </w:r>
+        <w:r>
+          <w:t xml:space="preserve">. In our study, the fixed effect is not part of the error term, as it would be in mixed (multi-level) modeling context. </w:t>
+        </w:r>
+        <w:r>
+          <w:t>It is a parameter to be estimated</w:t>
+        </w:r>
+        <w:r>
+          <w:t xml:space="preserve"> (i.e., it is </w:t>
+        </w:r>
+        <w:r>
+          <w:rPr>
+            <w:rFonts w:eastAsiaTheme="minorEastAsia"/>
+          </w:rPr>
+          <w:t xml:space="preserve">assumed to be </w:t>
+        </w:r>
+        <w:r>
+          <w:rPr>
+            <w:rFonts w:eastAsiaTheme="minorEastAsia"/>
+          </w:rPr>
+          <w:t>fixed and estimable, rather than assumed to have a distribution).</w:t>
+        </w:r>
+        <w:r>
+          <w:rPr>
+            <w:rFonts w:eastAsiaTheme="minorEastAsia"/>
+          </w:rPr>
+          <w:t xml:space="preserve"> To read more, see </w:t>
+        </w:r>
+        <w:r>
+          <w:rPr>
+            <w:rFonts w:eastAsiaTheme="minorEastAsia"/>
+          </w:rPr>
+          <w:fldChar w:fldCharType="begin" w:fldLock="1"/>
+        </w:r>
+        <w:r>
+          <w:rPr>
+            <w:rFonts w:eastAsiaTheme="minorEastAsia"/>
+          </w:rPr>
+          <w:instrText>ADDIN CSL_CITATION {"citationItems":[{"id":"ITEM-1","itemData":{"author":[{"dropping-particle":"","family":"Angrist","given":"Joshua D.","non-dropping-particle":"","parse-names":false,"suffix":""},{"dropping-particle":"","family":"Pischke","given":"J.","non-dropping-particle":"","parse-names":false,"suffix":""}],"id":"ITEM-1","issued":{"date-parts":[["2009"]]},"number-of-pages":"392","publisher":"Princeton University Press","publisher-place":"Princeton, NJ","title":"Mostly Harmless Econometrics: An Empiricist's Companion","type":"book"},"uris":["http://www.mendeley.com/documents/?uuid=9b25e057-d3c7-4f97-b971-b298e2c402de"]}],"mendeley":{"formattedCitation":"(&lt;i&gt;3&lt;/i&gt;)","plainTextFormattedCitation":"(3)","previouslyFormattedCitation":"(&lt;i&gt;3&lt;/i&gt;)"},"properties":{"noteIndex":0},"schema":"https://github.com/citation-style-language/schema/raw/master/csl-citation.json"}</w:instrText>
+        </w:r>
+        <w:r>
+          <w:rPr>
+            <w:rFonts w:eastAsiaTheme="minorEastAsia"/>
+          </w:rPr>
+          <w:fldChar w:fldCharType="separate"/>
+        </w:r>
+        <w:r>
+          <w:rPr>
+            <w:rFonts w:eastAsiaTheme="minorEastAsia"/>
+            <w:noProof/>
+          </w:rPr>
+          <w:t>(</w:t>
+        </w:r>
+        <w:r>
+          <w:rPr>
+            <w:rFonts w:eastAsiaTheme="minorEastAsia"/>
+            <w:i/>
+            <w:noProof/>
+          </w:rPr>
+          <w:t>3</w:t>
+        </w:r>
+        <w:r>
+          <w:rPr>
+            <w:rFonts w:eastAsiaTheme="minorEastAsia"/>
+            <w:noProof/>
+          </w:rPr>
+          <w:t>)</w:t>
+        </w:r>
+        <w:r>
+          <w:rPr>
+            <w:rFonts w:eastAsiaTheme="minorEastAsia"/>
+          </w:rPr>
+          <w:fldChar w:fldCharType="end"/>
+        </w:r>
+        <w:r>
+          <w:rPr>
+            <w:rFonts w:eastAsiaTheme="minorEastAsia"/>
+          </w:rPr>
+          <w:t xml:space="preserve">. </w:t>
+        </w:r>
+      </w:ins>
+    </w:p>
+    <w:p>
+      <w:pPr>
+        <w:rPr>
+          <w:ins w:id="228" w:author="Laura Dee" w:date="2020-10-06T13:51:00Z"/>
+        </w:rPr>
+      </w:pPr>
+    </w:p>
+    <w:p>
+      <w:pPr>
+        <w:rPr>
+          <w:ins w:id="229" w:author="Laura Dee" w:date="2020-10-06T13:51:00Z"/>
+          <w:b/>
+          <w:bCs/>
+          <w:rPrChange w:id="230" w:author="Laura Dee" w:date="2020-10-06T13:52:00Z">
+            <w:rPr>
+              <w:ins w:id="231" w:author="Laura Dee" w:date="2020-10-06T13:51:00Z"/>
+            </w:rPr>
+          </w:rPrChange>
+        </w:rPr>
+      </w:pPr>
+    </w:p>
+    <w:p>
+      <w:pPr>
+        <w:rPr>
+          <w:ins w:id="232" w:author="Laura Dee" w:date="2020-10-06T13:51:00Z"/>
+          <w:b/>
+          <w:bCs/>
+          <w:rPrChange w:id="233" w:author="Laura Dee" w:date="2020-10-06T13:52:00Z">
+            <w:rPr>
+              <w:ins w:id="234" w:author="Laura Dee" w:date="2020-10-06T13:51:00Z"/>
+            </w:rPr>
+          </w:rPrChange>
+        </w:rPr>
+      </w:pPr>
+      <w:ins w:id="235" w:author="Laura Dee" w:date="2020-10-06T13:51:00Z">
+        <w:r>
+          <w:rPr>
+            <w:b/>
+            <w:bCs/>
+            <w:rPrChange w:id="236" w:author="Laura Dee" w:date="2020-10-06T13:52:00Z">
+              <w:rPr/>
+            </w:rPrChange>
+          </w:rPr>
+          <w:t xml:space="preserve">Group mean, Mundlak etc. </w:t>
+        </w:r>
+      </w:ins>
+    </w:p>
+    <w:p>
+      <w:pPr>
+        <w:rPr>
+          <w:ins w:id="237" w:author="Laura Dee" w:date="2020-10-06T13:51:00Z"/>
+        </w:rPr>
+      </w:pPr>
+    </w:p>
     <w:p/>
     <w:p>
-      <w:commentRangeStart w:id="196"/>
+      <w:commentRangeStart w:id="238"/>
       <w:r>
         <w:t>Something on implementation?</w:t>
       </w:r>
-      <w:commentRangeEnd w:id="196"/>
+      <w:commentRangeEnd w:id="238"/>
       <w:r>
         <w:rPr>
           <w:rStyle w:val="CommentReference"/>
         </w:rPr>
-        <w:commentReference w:id="196"/>
+        <w:commentReference w:id="238"/>
       </w:r>
     </w:p>
     <w:p/>
@@ -2776,7 +3272,7 @@
         </w:rPr>
         <w:t xml:space="preserve">Quasi experimental </w:t>
       </w:r>
-      <w:commentRangeStart w:id="197"/>
+      <w:commentRangeStart w:id="239"/>
       <w:r>
         <w:rPr>
           <w:i/>
@@ -2784,12 +3280,12 @@
         </w:rPr>
         <w:t>approaches</w:t>
       </w:r>
-      <w:commentRangeEnd w:id="197"/>
+      <w:commentRangeEnd w:id="239"/>
       <w:r>
         <w:rPr>
           <w:rStyle w:val="CommentReference"/>
         </w:rPr>
-        <w:commentReference w:id="197"/>
+        <w:commentReference w:id="239"/>
       </w:r>
       <w:r>
         <w:t xml:space="preserve"> </w:t>
@@ -2850,7 +3346,17 @@
           <w:sz w:val="21"/>
           <w:szCs w:val="21"/>
         </w:rPr>
-        <w:t>Perhaps one of the least implemented but most powerful solution is building a model to achieve the so-called Front-Door criterion (PEARL REF). Simply put, if you have an open back door, if there is a variable that mediates the relationship between a purported cause and effect and is not influenced by anything other than the cause, then we can establish a link between the cause and effect as well as estimate it’s net effect size by looking at the change in the mediator due to its cause and the corresponding change in the response due to the change in the mediator. This is naturally done in Structural Equation Modeling (Bollen 1989), for example.</w:t>
+        <w:t xml:space="preserve">Perhaps one of the least implemented but most powerful solution is building a model to achieve the so-called Front-Door criterion (PEARL REF). Simply put, if you have an open back door, if there is a variable that mediates the relationship between a purported cause and effect and is not influenced by anything other than the cause, then we can establish a link between the cause and effect as well as estimate it’s net effect size by looking at the change in the mediator due to its cause and the </w:t>
+      </w:r>
+      <w:r>
+        <w:rPr>
+          <w:rFonts w:ascii="Helvetica Neue" w:hAnsi="Helvetica Neue"/>
+          <w:color w:val="333333"/>
+          <w:sz w:val="21"/>
+          <w:szCs w:val="21"/>
+        </w:rPr>
+        <w:lastRenderedPageBreak/>
+        <w:t>corresponding change in the response due to the change in the mediator. This is naturally done in Structural Equation Modeling (Bollen 1989), for example.</w:t>
       </w:r>
     </w:p>
     <w:p>
@@ -2917,7 +3423,15 @@
         <w:tab/>
       </w:r>
       <w:r>
-        <w:t xml:space="preserve">Sensitivity tests (Oster … ; Altonji), Dee et al example from NutNet. </w:t>
+        <w:t xml:space="preserve">Sensitivity tests (Oster </w:t>
+      </w:r>
+      <w:proofErr w:type="gramStart"/>
+      <w:r>
+        <w:t>… ;</w:t>
+      </w:r>
+      <w:proofErr w:type="gramEnd"/>
+      <w:r>
+        <w:t xml:space="preserve"> Altonji), Dee et al example from NutNet. </w:t>
       </w:r>
     </w:p>
     <w:p/>
@@ -2928,7 +3442,7 @@
     </w:p>
     <w:p/>
     <w:p>
-      <w:commentRangeStart w:id="198"/>
+      <w:commentRangeStart w:id="240"/>
       <w:r>
         <w:t xml:space="preserve">Other sources of bias and confounding variables </w:t>
       </w:r>
@@ -2980,12 +3494,12 @@
       <w:r>
         <w:t xml:space="preserve">Colliders </w:t>
       </w:r>
-      <w:commentRangeEnd w:id="198"/>
+      <w:commentRangeEnd w:id="240"/>
       <w:r>
         <w:rPr>
           <w:rStyle w:val="CommentReference"/>
         </w:rPr>
-        <w:commentReference w:id="198"/>
+        <w:commentReference w:id="240"/>
       </w:r>
     </w:p>
     <w:p/>
@@ -2993,6 +3507,21 @@
       <w:r>
         <w:t>Something on implementation?</w:t>
       </w:r>
+      <w:ins w:id="241" w:author="Laura Dee" w:date="2020-10-06T13:49:00Z">
+        <w:r>
+          <w:t xml:space="preserve"> Or </w:t>
+        </w:r>
+        <w:proofErr w:type="gramStart"/>
+        <w:r>
+          <w:t xml:space="preserve">SM </w:t>
+        </w:r>
+      </w:ins>
+      <w:ins w:id="242" w:author="Laura Dee" w:date="2020-10-06T13:50:00Z">
+        <w:r>
+          <w:t>?</w:t>
+        </w:r>
+      </w:ins>
+      <w:proofErr w:type="gramEnd"/>
     </w:p>
     <w:p/>
     <w:p>
@@ -3031,14 +3560,88 @@
           <w:szCs w:val="21"/>
         </w:rPr>
       </w:pPr>
-      <w:r>
-        <w:rPr>
-          <w:rFonts w:ascii="Helvetica Neue" w:eastAsia="Times New Roman" w:hAnsi="Helvetica Neue" w:cs="Times New Roman"/>
-          <w:color w:val="333333"/>
-          <w:sz w:val="21"/>
-          <w:szCs w:val="21"/>
-        </w:rPr>
-        <w:t>We hope our introduction to thinking about statistical models with observed variable using a causal diagram has shown that, through thinking carefully about biological systems, it is use relatively simple techniques to reduce the problem of observed variable bias. The techniques for reducing observed variable bias are well within the standard statistical toolbox of most modern ecologists. And the results, as seen in at least this one toy example, can be profound for our ability to understand biological systems.</w:t>
+      <w:ins w:id="243" w:author="Laura Dee" w:date="2020-10-06T13:48:00Z">
+        <w:r>
+          <w:rPr>
+            <w:rFonts w:ascii="Helvetica Neue" w:eastAsia="Times New Roman" w:hAnsi="Helvetica Neue" w:cs="Times New Roman"/>
+            <w:color w:val="333333"/>
+            <w:sz w:val="21"/>
+            <w:szCs w:val="21"/>
+          </w:rPr>
+          <w:t xml:space="preserve">We aim to provide an </w:t>
+        </w:r>
+      </w:ins>
+      <w:del w:id="244" w:author="Laura Dee" w:date="2020-10-06T13:48:00Z">
+        <w:r>
+          <w:rPr>
+            <w:rFonts w:ascii="Helvetica Neue" w:eastAsia="Times New Roman" w:hAnsi="Helvetica Neue" w:cs="Times New Roman"/>
+            <w:color w:val="333333"/>
+            <w:sz w:val="21"/>
+            <w:szCs w:val="21"/>
+          </w:rPr>
+          <w:delText xml:space="preserve">We hope our </w:delText>
+        </w:r>
+      </w:del>
+      <w:r>
+        <w:rPr>
+          <w:rFonts w:ascii="Helvetica Neue" w:eastAsia="Times New Roman" w:hAnsi="Helvetica Neue" w:cs="Times New Roman"/>
+          <w:color w:val="333333"/>
+          <w:sz w:val="21"/>
+          <w:szCs w:val="21"/>
+        </w:rPr>
+        <w:t xml:space="preserve">introduction to thinking about statistical models with </w:t>
+      </w:r>
+      <w:commentRangeStart w:id="245"/>
+      <w:r>
+        <w:rPr>
+          <w:rFonts w:ascii="Helvetica Neue" w:eastAsia="Times New Roman" w:hAnsi="Helvetica Neue" w:cs="Times New Roman"/>
+          <w:color w:val="333333"/>
+          <w:sz w:val="21"/>
+          <w:szCs w:val="21"/>
+        </w:rPr>
+        <w:t xml:space="preserve">observed variable </w:t>
+      </w:r>
+      <w:commentRangeEnd w:id="245"/>
+      <w:r>
+        <w:rPr>
+          <w:rStyle w:val="CommentReference"/>
+        </w:rPr>
+        <w:commentReference w:id="245"/>
+      </w:r>
+      <w:r>
+        <w:rPr>
+          <w:rFonts w:ascii="Helvetica Neue" w:eastAsia="Times New Roman" w:hAnsi="Helvetica Neue" w:cs="Times New Roman"/>
+          <w:color w:val="333333"/>
+          <w:sz w:val="21"/>
+          <w:szCs w:val="21"/>
+        </w:rPr>
+        <w:t xml:space="preserve">using a causal diagram has shown that, through thinking carefully about biological systems, it is use relatively simple techniques to reduce the problem of </w:t>
+      </w:r>
+      <w:commentRangeStart w:id="246"/>
+      <w:r>
+        <w:rPr>
+          <w:rFonts w:ascii="Helvetica Neue" w:eastAsia="Times New Roman" w:hAnsi="Helvetica Neue" w:cs="Times New Roman"/>
+          <w:color w:val="333333"/>
+          <w:sz w:val="21"/>
+          <w:szCs w:val="21"/>
+        </w:rPr>
+        <w:t>observed</w:t>
+      </w:r>
+      <w:commentRangeEnd w:id="246"/>
+      <w:r>
+        <w:rPr>
+          <w:rStyle w:val="CommentReference"/>
+        </w:rPr>
+        <w:commentReference w:id="246"/>
+      </w:r>
+      <w:r>
+        <w:rPr>
+          <w:rFonts w:ascii="Helvetica Neue" w:eastAsia="Times New Roman" w:hAnsi="Helvetica Neue" w:cs="Times New Roman"/>
+          <w:color w:val="333333"/>
+          <w:sz w:val="21"/>
+          <w:szCs w:val="21"/>
+        </w:rPr>
+        <w:t xml:space="preserve"> variable bias. The techniques for reducing observed variable bias are well within the standard statistical toolbox of most modern ecologists. And the results, as seen in at least this one toy example, can be profound for our ability to understand biological systems.</w:t>
       </w:r>
     </w:p>
     <w:p>
@@ -3060,42 +3663,138 @@
         </w:rPr>
         <w:t>The approach we present here is surely not a panacea.</w:t>
       </w:r>
-      <w:commentRangeStart w:id="199"/>
-      <w:r>
-        <w:rPr>
-          <w:rFonts w:ascii="Helvetica Neue" w:eastAsia="Times New Roman" w:hAnsi="Helvetica Neue" w:cs="Times New Roman"/>
-          <w:color w:val="333333"/>
-          <w:sz w:val="21"/>
-          <w:szCs w:val="21"/>
-        </w:rPr>
-        <w:t xml:space="preserve"> Model mispecification might lead to overconfidence that some omitted variable bias problems have been accounted for by these methods when, in truth, they have not. In particular, not fully reckoning with the way omitted variable correlate with our observed variables of interest can produce models that are subtly misspeciefied - such as thinking that an omitted variable only varies in space, when it varies in both space and time. Moreover, while these methods might aid in accounting for known unknowns, we should always be humble in the face of unknown unknowns. If we are honest with ourselves, there is no full protection from these, other than attempting to ground our work in the blend of theory and natural history that is required for a truly insightful analysis. Accepting that our models are not perfect and that some day, some one will come along with a different one that will produce different conclusions and yield new insights is the cost of doing science. We must embrace creative failure rather than be paralyzed by it.</w:t>
-      </w:r>
-      <w:commentRangeEnd w:id="199"/>
+      <w:commentRangeStart w:id="247"/>
+      <w:r>
+        <w:rPr>
+          <w:rFonts w:ascii="Helvetica Neue" w:eastAsia="Times New Roman" w:hAnsi="Helvetica Neue" w:cs="Times New Roman"/>
+          <w:color w:val="333333"/>
+          <w:sz w:val="21"/>
+          <w:szCs w:val="21"/>
+        </w:rPr>
+        <w:t xml:space="preserve"> Model mispecification might lead to overconfidence that some omitted variable bias problems have been accounted for by these methods when, in truth, they have not. In particular, not fully reckoning with the way omitted variable correlate with our observed variables of interest can produce models that are subtly misspeciefied - such as thinking that an omitted variable only varies in space, when it varies in both space and time. Moreover, while these methods might aid in accounting for known unknowns, we </w:t>
+      </w:r>
+      <w:r>
+        <w:rPr>
+          <w:rFonts w:ascii="Helvetica Neue" w:eastAsia="Times New Roman" w:hAnsi="Helvetica Neue" w:cs="Times New Roman"/>
+          <w:color w:val="333333"/>
+          <w:sz w:val="21"/>
+          <w:szCs w:val="21"/>
+        </w:rPr>
+        <w:lastRenderedPageBreak/>
+        <w:t>should always be humble in the face of unknown unknowns. If we are honest with ourselves, there is no full protection from these, other than attempting to ground our work in the blend of theory and natural history that is required for a truly insightful analysis. Accepting that our models are not perfect and that some day, some one will come along w</w:t>
+      </w:r>
+      <w:commentRangeStart w:id="248"/>
+      <w:r>
+        <w:rPr>
+          <w:rFonts w:ascii="Helvetica Neue" w:eastAsia="Times New Roman" w:hAnsi="Helvetica Neue" w:cs="Times New Roman"/>
+          <w:color w:val="333333"/>
+          <w:sz w:val="21"/>
+          <w:szCs w:val="21"/>
+        </w:rPr>
+        <w:t>ith a different one that will produce different conclusions and yield new insights is the cost of doing science. We must embrace creative failure rather than be paralyzed by it.</w:t>
+      </w:r>
+      <w:commentRangeEnd w:id="247"/>
       <w:r>
         <w:rPr>
           <w:rStyle w:val="CommentReference"/>
         </w:rPr>
-        <w:commentReference w:id="199"/>
-      </w:r>
-    </w:p>
-    <w:p>
-      <w:pPr>
-        <w:spacing w:after="150"/>
-        <w:rPr>
-          <w:rFonts w:ascii="Helvetica Neue" w:eastAsia="Times New Roman" w:hAnsi="Helvetica Neue" w:cs="Times New Roman"/>
-          <w:color w:val="333333"/>
-          <w:sz w:val="21"/>
-          <w:szCs w:val="21"/>
-        </w:rPr>
-      </w:pPr>
-      <w:r>
-        <w:rPr>
-          <w:rFonts w:ascii="Helvetica Neue" w:eastAsia="Times New Roman" w:hAnsi="Helvetica Neue" w:cs="Times New Roman"/>
-          <w:color w:val="333333"/>
-          <w:sz w:val="21"/>
-          <w:szCs w:val="21"/>
-        </w:rPr>
-        <w:t>Moreover, we feel that the general approach to diagramming systems before attacking them with multiple regression-style approaches not only aids in the omitted variable bias problem, but it serves to reduce bias from multiple other sources. Fitting all variables as predictors without careful thought as to the causal structure of a system can produce many different types of errors of inference (see McElreath Chapter XXX and Pearl XXX for review). While we have long sought for the right statistical technique to determine what variables we should shoehorn into our multiple regression analyses - be it saturated models, stepwise approaches, massive multi-model fits and AIC tables with model averaging, or more arcane statistical incantations - we here show the paramount importance of thinking careful about a system before trying to divine its secrets. It is a technique that will serve every scientist in every field well.</w:t>
+        <w:commentReference w:id="247"/>
+      </w:r>
+      <w:commentRangeEnd w:id="248"/>
+      <w:r>
+        <w:rPr>
+          <w:rStyle w:val="CommentReference"/>
+        </w:rPr>
+        <w:commentReference w:id="248"/>
+      </w:r>
+    </w:p>
+    <w:p>
+      <w:pPr>
+        <w:pStyle w:val="NormalWeb"/>
+        <w:rPr>
+          <w:sz w:val="20"/>
+          <w:szCs w:val="20"/>
+          <w:rPrChange w:id="249" w:author="Laura Dee" w:date="2020-10-06T13:46:00Z">
+            <w:rPr>
+              <w:rFonts w:ascii="Helvetica Neue" w:eastAsia="Times New Roman" w:hAnsi="Helvetica Neue" w:cs="Times New Roman"/>
+              <w:color w:val="333333"/>
+              <w:sz w:val="21"/>
+              <w:szCs w:val="21"/>
+            </w:rPr>
+          </w:rPrChange>
+        </w:rPr>
+        <w:pPrChange w:id="250" w:author="Laura Dee" w:date="2020-10-06T13:46:00Z">
+          <w:pPr>
+            <w:spacing w:after="150"/>
+          </w:pPr>
+        </w:pPrChange>
+      </w:pPr>
+      <w:r>
+        <w:rPr>
+          <w:rFonts w:ascii="Helvetica Neue" w:hAnsi="Helvetica Neue"/>
+          <w:color w:val="333333"/>
+          <w:sz w:val="21"/>
+          <w:szCs w:val="21"/>
+        </w:rPr>
+        <w:t>Moreover, we feel that the general approach to diagramming systems before attacking them with multiple regression-style approaches not only aids in the omitted variable bias problem, but it serves to reduce bias from multiple other sources</w:t>
+      </w:r>
+      <w:r>
+        <w:rPr>
+          <w:rFonts w:ascii="Helvetica Neue" w:hAnsi="Helvetica Neue"/>
+          <w:color w:val="333333"/>
+          <w:sz w:val="21"/>
+          <w:szCs w:val="21"/>
+        </w:rPr>
+        <w:t xml:space="preserve"> </w:t>
+      </w:r>
+      <w:ins w:id="251" w:author="Laura Dee" w:date="2020-10-06T13:45:00Z">
+        <w:r>
+          <w:rPr>
+            <w:rFonts w:ascii="Helvetica Neue" w:hAnsi="Helvetica Neue"/>
+            <w:color w:val="333333"/>
+            <w:sz w:val="21"/>
+            <w:szCs w:val="21"/>
+          </w:rPr>
+          <w:t xml:space="preserve">(e.g., from interference or so-called neighborhood effects, see Ogburn and Vanderwheele </w:t>
+        </w:r>
+        <w:r>
+          <w:rPr>
+            <w:rFonts w:ascii="Helvetica" w:hAnsi="Helvetica"/>
+            <w:b/>
+            <w:bCs/>
+            <w:sz w:val="20"/>
+            <w:szCs w:val="20"/>
+            <w:rPrChange w:id="252" w:author="Laura Dee" w:date="2020-10-06T13:45:00Z">
+              <w:rPr>
+                <w:rFonts w:ascii="Helvetica" w:hAnsi="Helvetica"/>
+                <w:b/>
+                <w:bCs/>
+                <w:sz w:val="46"/>
+                <w:szCs w:val="46"/>
+              </w:rPr>
+            </w:rPrChange>
+          </w:rPr>
+          <w:t xml:space="preserve">Causal Diagrams for Interference </w:t>
+        </w:r>
+        <w:r>
+          <w:rPr>
+            <w:rFonts w:ascii="Helvetica" w:hAnsi="Helvetica"/>
+            <w:b/>
+            <w:bCs/>
+            <w:sz w:val="20"/>
+            <w:szCs w:val="20"/>
+          </w:rPr>
+          <w:t>)</w:t>
+        </w:r>
+      </w:ins>
+      <w:r>
+        <w:rPr>
+          <w:rFonts w:ascii="Helvetica Neue" w:hAnsi="Helvetica Neue"/>
+          <w:color w:val="333333"/>
+          <w:sz w:val="21"/>
+          <w:szCs w:val="21"/>
+        </w:rPr>
+        <w:t>. Fitting all variables as predictors without careful thought as to the causal structure of a system can produce many different types of errors of inference (see McElreath Chapter XXX and Pearl XXX for review). While we have long sought for the right statistical technique to determine what variables we should shoehorn into our multiple regression analyses - be it saturated models, stepwise approaches, massive multi-model fits and AIC tables with model averaging, or more arcane statistical incantations - we here show the paramount importance of thinking careful about a system before trying to divine its secrets. It is a technique that will serve every scientist in every field well.</w:t>
       </w:r>
     </w:p>
     <w:p>
@@ -3152,7 +3851,6 @@
           <w:sz w:val="21"/>
           <w:szCs w:val="21"/>
         </w:rPr>
-        <w:lastRenderedPageBreak/>
         <w:t>We hope that this guide serves to provide a ready arrow in the quiver of all scientists - particularly those just beginning to learn how to think about asking and answering questions of biological systems. We have all been there - realizing that an omitted variable might be wreaking havoc with an analysis of hard-won data, feeling the frustration of knowing there is something crucial that you will not be able to measure, or watching a key instrument go up in smoke limiting just what data you are able to collect. Rather than sweep the problem under the rug, we hope that you can now move forward with confidence in coping with what is an undeniably common problem. We look forward to the new insights that these techniques will help you generate.</w:t>
       </w:r>
     </w:p>
@@ -3213,8 +3911,21 @@
         <w:annotationRef/>
       </w:r>
       <w:r>
-        <w:t>More general introduce to bias is needed. I wonder if we want to instead hone on in bias being one important reasons here. I would argue there is more to do it than just these two things but that is perhaps covered elsewhere?</w:t>
-      </w:r>
+        <w:t xml:space="preserve">More general introduce to bias is needed. I wonder if we want to instead hone on in bias being one important </w:t>
+      </w:r>
+      <w:proofErr w:type="gramStart"/>
+      <w:r>
+        <w:t>reasons</w:t>
+      </w:r>
+      <w:proofErr w:type="gramEnd"/>
+      <w:r>
+        <w:t xml:space="preserve"> here. I would argue there is more to do it than just these two things but that is perhaps covered </w:t>
+      </w:r>
+      <w:proofErr w:type="gramStart"/>
+      <w:r>
+        <w:t>elsewhere?</w:t>
+      </w:r>
+      <w:proofErr w:type="gramEnd"/>
     </w:p>
     <w:p>
       <w:pPr>
@@ -3226,7 +3937,15 @@
         <w:pStyle w:val="CommentText"/>
       </w:pPr>
       <w:r>
-        <w:t>Should we make a big statement here on how experiments can get around this through randomization but bias is even more of a problem from observations?</w:t>
+        <w:t xml:space="preserve">Should we make a big statement here on how experiments can get around this through </w:t>
+      </w:r>
+      <w:proofErr w:type="gramStart"/>
+      <w:r>
+        <w:t>randomization</w:t>
+      </w:r>
+      <w:proofErr w:type="gramEnd"/>
+      <w:r>
+        <w:t xml:space="preserve"> but bias is even more of a problem from observations?</w:t>
       </w:r>
       <w:r>
         <w:t xml:space="preserve"> </w:t>
@@ -3296,7 +4015,27 @@
           <w:sz w:val="21"/>
           <w:szCs w:val="21"/>
         </w:rPr>
-        <w:t xml:space="preserve">or a second intro paragraph ?) </w:t>
+        <w:t xml:space="preserve">or a second intro </w:t>
+      </w:r>
+      <w:proofErr w:type="gramStart"/>
+      <w:r>
+        <w:rPr>
+          <w:rFonts w:ascii="Helvetica Neue" w:eastAsia="Times New Roman" w:hAnsi="Helvetica Neue" w:cs="Times New Roman"/>
+          <w:color w:val="333333"/>
+          <w:sz w:val="21"/>
+          <w:szCs w:val="21"/>
+        </w:rPr>
+        <w:t>paragraph ?</w:t>
+      </w:r>
+      <w:proofErr w:type="gramEnd"/>
+      <w:r>
+        <w:rPr>
+          <w:rFonts w:ascii="Helvetica Neue" w:eastAsia="Times New Roman" w:hAnsi="Helvetica Neue" w:cs="Times New Roman"/>
+          <w:color w:val="333333"/>
+          <w:sz w:val="21"/>
+          <w:szCs w:val="21"/>
+        </w:rPr>
+        <w:t xml:space="preserve">) </w:t>
       </w:r>
     </w:p>
     <w:p>
@@ -3419,11 +4158,17 @@
         <w:annotationRef/>
       </w:r>
       <w:r>
-        <w:t>Im not sure I totally agree here that these are the solutions to recommend. I suggest moving all of this t othe typical ecological design approach section</w:t>
+        <w:t>Im not sure I totally agree here that these are the solutions to recommend. I suggest moving all of this t</w:t>
+      </w:r>
+      <w:r>
+        <w:t xml:space="preserve">o </w:t>
+      </w:r>
+      <w:r>
+        <w:t>the typical ecological design approach section</w:t>
       </w:r>
     </w:p>
   </w:comment>
-  <w:comment w:id="196" w:author="Laura Dee" w:date="2020-10-06T08:31:00Z" w:initials="LD">
+  <w:comment w:id="238" w:author="Laura Dee" w:date="2020-10-06T08:31:00Z" w:initials="LD">
     <w:p>
       <w:pPr>
         <w:pStyle w:val="CommentText"/>
@@ -3439,7 +4184,7 @@
       </w:r>
     </w:p>
   </w:comment>
-  <w:comment w:id="197" w:author="Laura Dee" w:date="2020-10-06T08:29:00Z" w:initials="LD">
+  <w:comment w:id="239" w:author="Laura Dee" w:date="2020-10-06T08:29:00Z" w:initials="LD">
     <w:p>
       <w:pPr>
         <w:pStyle w:val="CommentText"/>
@@ -3455,7 +4200,7 @@
       </w:r>
     </w:p>
   </w:comment>
-  <w:comment w:id="198" w:author="Laura Dee" w:date="2020-10-06T08:28:00Z" w:initials="LD">
+  <w:comment w:id="240" w:author="Laura Dee" w:date="2020-10-06T08:28:00Z" w:initials="LD">
     <w:p>
       <w:pPr>
         <w:pStyle w:val="CommentText"/>
@@ -3467,7 +4212,15 @@
         <w:annotationRef/>
       </w:r>
       <w:r>
-        <w:t xml:space="preserve">Should we clarify that we aren’t going to cover this in the intro – or here in the discussion – since I see these as separate isssues/solutions and I think we should keep this paper simple based on our current experiences communicating even a two way fixed effects panel model </w:t>
+        <w:t xml:space="preserve">Should we clarify that we aren’t going to cover this in the intro – or here in the discussion – since I see these as separate issues/solutions and I think we should keep this paper simple based on our current experiences communicating even a </w:t>
+      </w:r>
+      <w:proofErr w:type="gramStart"/>
+      <w:r>
+        <w:t>two way</w:t>
+      </w:r>
+      <w:proofErr w:type="gramEnd"/>
+      <w:r>
+        <w:t xml:space="preserve"> fixed effects panel model </w:t>
       </w:r>
       <w:r>
         <w:sym w:font="Wingdings" w:char="F04A"/>
@@ -3487,7 +4240,7 @@
       </w:r>
     </w:p>
   </w:comment>
-  <w:comment w:id="199" w:author="Laura Dee" w:date="2020-10-06T13:41:00Z" w:initials="LD">
+  <w:comment w:id="245" w:author="Laura Dee" w:date="2020-10-06T13:48:00Z" w:initials="LD">
     <w:p>
       <w:pPr>
         <w:pStyle w:val="CommentText"/>
@@ -3499,7 +4252,58 @@
         <w:annotationRef/>
       </w:r>
       <w:r>
+        <w:t xml:space="preserve">Omitted? </w:t>
+      </w:r>
+    </w:p>
+  </w:comment>
+  <w:comment w:id="246" w:author="Laura Dee" w:date="2020-10-06T13:48:00Z" w:initials="LD">
+    <w:p>
+      <w:pPr>
+        <w:pStyle w:val="CommentText"/>
+      </w:pPr>
+      <w:r>
+        <w:rPr>
+          <w:rStyle w:val="CommentReference"/>
+        </w:rPr>
+        <w:annotationRef/>
+      </w:r>
+      <w:r>
+        <w:t>Omitted?</w:t>
+      </w:r>
+    </w:p>
+  </w:comment>
+  <w:comment w:id="247" w:author="Laura Dee" w:date="2020-10-06T13:41:00Z" w:initials="LD">
+    <w:p>
+      <w:pPr>
+        <w:pStyle w:val="CommentText"/>
+      </w:pPr>
+      <w:r>
+        <w:rPr>
+          <w:rStyle w:val="CommentReference"/>
+        </w:rPr>
+        <w:annotationRef/>
+      </w:r>
+      <w:r>
         <w:t>I can add some other issues here – we lose the ability for cross or between unit comparison</w:t>
+      </w:r>
+    </w:p>
+  </w:comment>
+  <w:comment w:id="248" w:author="Laura Dee" w:date="2020-10-06T13:44:00Z" w:initials="LD">
+    <w:p>
+      <w:pPr>
+        <w:pStyle w:val="CommentText"/>
+      </w:pPr>
+      <w:r>
+        <w:rPr>
+          <w:rStyle w:val="CommentReference"/>
+        </w:rPr>
+        <w:annotationRef/>
+      </w:r>
+      <w:r>
+        <w:t xml:space="preserve">Transparency in the assumptions help us build </w:t>
+      </w:r>
+      <w:r>
+        <w:t xml:space="preserve">and build scientific understanding. </w:t>
       </w:r>
     </w:p>
   </w:comment>
@@ -3523,7 +4327,10 @@
   <w15:commentEx w15:paraId="48DF7F3E" w15:done="0"/>
   <w15:commentEx w15:paraId="04D3463C" w15:done="0"/>
   <w15:commentEx w15:paraId="5B9EBA76" w15:done="0"/>
+  <w15:commentEx w15:paraId="423BA632" w15:done="0"/>
+  <w15:commentEx w15:paraId="011DB614" w15:done="0"/>
   <w15:commentEx w15:paraId="5F069ADC" w15:done="0"/>
+  <w15:commentEx w15:paraId="1402ACE1" w15:done="0"/>
 </w15:commentsEx>
 </file>
 
@@ -3544,7 +4351,10 @@
   <w16cex:commentExtensible w16cex:durableId="2326A9E4" w16cex:dateUtc="2020-10-06T14:31:00Z"/>
   <w16cex:commentExtensible w16cex:durableId="2326A9AB" w16cex:dateUtc="2020-10-06T14:29:00Z"/>
   <w16cex:commentExtensible w16cex:durableId="2326A91B" w16cex:dateUtc="2020-10-06T14:28:00Z"/>
+  <w16cex:commentExtensible w16cex:durableId="2326F433" w16cex:dateUtc="2020-10-06T19:48:00Z"/>
+  <w16cex:commentExtensible w16cex:durableId="2326F43A" w16cex:dateUtc="2020-10-06T19:48:00Z"/>
   <w16cex:commentExtensible w16cex:durableId="2326F299" w16cex:dateUtc="2020-10-06T19:41:00Z"/>
+  <w16cex:commentExtensible w16cex:durableId="2326F340" w16cex:dateUtc="2020-10-06T19:44:00Z"/>
 </w16cex:commentsExtensible>
 </file>
 
@@ -3565,7 +4375,10 @@
   <w16cid:commentId w16cid:paraId="48DF7F3E" w16cid:durableId="2326A9E4"/>
   <w16cid:commentId w16cid:paraId="04D3463C" w16cid:durableId="2326A9AB"/>
   <w16cid:commentId w16cid:paraId="5B9EBA76" w16cid:durableId="2326A91B"/>
+  <w16cid:commentId w16cid:paraId="423BA632" w16cid:durableId="2326F433"/>
+  <w16cid:commentId w16cid:paraId="011DB614" w16cid:durableId="2326F43A"/>
   <w16cid:commentId w16cid:paraId="5F069ADC" w16cid:durableId="2326F299"/>
+  <w16cid:commentId w16cid:paraId="1402ACE1" w16cid:durableId="2326F340"/>
 </w16cid:commentsIds>
 </file>
 

</xml_diff>